<commit_message>
Thêm W1 Crawl Data & Docker
</commit_message>
<xml_diff>
--- a/(Personal)W1-Crawler_&_Docker/W1_22678911_TranBinhMinh.docx
+++ b/(Personal)W1-Crawler_&_Docker/W1_22678911_TranBinhMinh.docx
@@ -43,159 +43,57 @@
           <w:sz w:val="34"/>
           <w:szCs w:val="34"/>
         </w:rPr>
-        <w:t xml:space="preserve">Môn:  </w:t>
-      </w:r>
-      <w:proofErr w:type="spellStart"/>
-      <w:r>
+        <w:t>Môn:  Nhập môn dữ liệu  lớn</w:t>
+      </w:r>
+    </w:p>
+    <w:p>
+      <w:pPr>
+        <w:jc w:val="center"/>
         <w:rPr>
           <w:rFonts w:cs="Times New Roman"/>
-          <w:b/>
-          <w:bCs/>
-          <w:sz w:val="34"/>
-          <w:szCs w:val="34"/>
-        </w:rPr>
-        <w:t>Nhập</w:t>
-      </w:r>
-      <w:proofErr w:type="spellEnd"/>
+        </w:rPr>
+      </w:pPr>
       <w:r>
         <w:rPr>
           <w:rFonts w:cs="Times New Roman"/>
-          <w:b/>
-          <w:bCs/>
-          <w:sz w:val="34"/>
-          <w:szCs w:val="34"/>
-        </w:rPr>
-        <w:t xml:space="preserve"> </w:t>
-      </w:r>
-      <w:proofErr w:type="spellStart"/>
-      <w:r>
+        </w:rPr>
+        <w:t>Tên: Trần Bình Minh</w:t>
+      </w:r>
+    </w:p>
+    <w:p>
+      <w:pPr>
+        <w:jc w:val="center"/>
         <w:rPr>
           <w:rFonts w:cs="Times New Roman"/>
-          <w:b/>
-          <w:bCs/>
-          <w:sz w:val="34"/>
-          <w:szCs w:val="34"/>
-        </w:rPr>
-        <w:t>môn</w:t>
-      </w:r>
-      <w:proofErr w:type="spellEnd"/>
+        </w:rPr>
+      </w:pPr>
       <w:r>
         <w:rPr>
           <w:rFonts w:cs="Times New Roman"/>
-          <w:b/>
-          <w:bCs/>
-          <w:sz w:val="34"/>
-          <w:szCs w:val="34"/>
-        </w:rPr>
-        <w:t xml:space="preserve"> </w:t>
-      </w:r>
-      <w:proofErr w:type="spellStart"/>
-      <w:r>
+        </w:rPr>
+        <w:t>MSSV: 22678911</w:t>
+      </w:r>
+    </w:p>
+    <w:p>
+      <w:pPr>
         <w:rPr>
           <w:rFonts w:cs="Times New Roman"/>
-          <w:b/>
-          <w:bCs/>
-          <w:sz w:val="34"/>
-          <w:szCs w:val="34"/>
-        </w:rPr>
-        <w:t>dữ</w:t>
-      </w:r>
-      <w:proofErr w:type="spellEnd"/>
+        </w:rPr>
+      </w:pPr>
       <w:r>
         <w:rPr>
           <w:rFonts w:cs="Times New Roman"/>
-          <w:b/>
-          <w:bCs/>
-          <w:sz w:val="34"/>
-          <w:szCs w:val="34"/>
-        </w:rPr>
-        <w:t xml:space="preserve"> </w:t>
-      </w:r>
-      <w:proofErr w:type="spellStart"/>
-      <w:proofErr w:type="gramStart"/>
-      <w:r>
-        <w:rPr>
-          <w:rFonts w:cs="Times New Roman"/>
-          <w:b/>
-          <w:bCs/>
-          <w:sz w:val="34"/>
-          <w:szCs w:val="34"/>
-        </w:rPr>
-        <w:t>liệu</w:t>
-      </w:r>
-      <w:proofErr w:type="spellEnd"/>
-      <w:r>
-        <w:rPr>
-          <w:rFonts w:cs="Times New Roman"/>
-          <w:b/>
-          <w:bCs/>
-          <w:sz w:val="34"/>
-          <w:szCs w:val="34"/>
-        </w:rPr>
-        <w:t xml:space="preserve">  </w:t>
-      </w:r>
-      <w:proofErr w:type="spellStart"/>
-      <w:r>
-        <w:rPr>
-          <w:rFonts w:cs="Times New Roman"/>
-          <w:b/>
-          <w:bCs/>
-          <w:sz w:val="34"/>
-          <w:szCs w:val="34"/>
-        </w:rPr>
-        <w:t>lớn</w:t>
-      </w:r>
-      <w:proofErr w:type="spellEnd"/>
-      <w:proofErr w:type="gramEnd"/>
-    </w:p>
-    <w:p>
-      <w:pPr>
-        <w:jc w:val="center"/>
-        <w:rPr>
-          <w:rFonts w:cs="Times New Roman"/>
-        </w:rPr>
-      </w:pPr>
-      <w:proofErr w:type="spellStart"/>
-      <w:r>
-        <w:rPr>
-          <w:rFonts w:cs="Times New Roman"/>
-        </w:rPr>
-        <w:t>Tên</w:t>
-      </w:r>
-      <w:proofErr w:type="spellEnd"/>
-      <w:r>
-        <w:rPr>
-          <w:rFonts w:cs="Times New Roman"/>
-        </w:rPr>
-        <w:t>: Trần Bình Minh</w:t>
-      </w:r>
-    </w:p>
-    <w:p>
-      <w:pPr>
-        <w:jc w:val="center"/>
-        <w:rPr>
-          <w:rFonts w:cs="Times New Roman"/>
-        </w:rPr>
-      </w:pPr>
-      <w:r>
-        <w:rPr>
-          <w:rFonts w:cs="Times New Roman"/>
-        </w:rPr>
-        <w:t>MSSV: 22678911</w:t>
-      </w:r>
-    </w:p>
-    <w:p>
-      <w:pPr>
-        <w:rPr>
-          <w:rFonts w:cs="Times New Roman"/>
-        </w:rPr>
-      </w:pPr>
-      <w:r>
-        <w:rPr>
-          <w:rFonts w:cs="Times New Roman"/>
         </w:rPr>
         <w:t xml:space="preserve">Link source code: </w:t>
       </w:r>
+      <w:hyperlink r:id="rId5" w:history="1">
+        <w:r>
+          <w:rPr>
+            <w:rStyle w:val="Hyperlink"/>
+          </w:rPr>
+          <w:t>Big-Data-Subject/(Personal)W1-Crawler_&amp;_Docker at main · tbm077861/Big-Data-Subject</w:t>
+        </w:r>
+      </w:hyperlink>
     </w:p>
     <w:p>
       <w:pPr>
@@ -229,117 +127,8 @@
           <w:sz w:val="32"/>
           <w:szCs w:val="32"/>
         </w:rPr>
-        <w:t xml:space="preserve">. Crawl </w:t>
-      </w:r>
-      <w:proofErr w:type="spellStart"/>
-      <w:r>
-        <w:rPr>
-          <w:rFonts w:ascii="Times New Roman" w:hAnsi="Times New Roman" w:cs="Times New Roman"/>
-          <w:b/>
-          <w:bCs/>
-          <w:color w:val="auto"/>
-          <w:sz w:val="32"/>
-          <w:szCs w:val="32"/>
-        </w:rPr>
-        <w:t>và</w:t>
-      </w:r>
-      <w:proofErr w:type="spellEnd"/>
-      <w:r>
-        <w:rPr>
-          <w:rFonts w:ascii="Times New Roman" w:hAnsi="Times New Roman" w:cs="Times New Roman"/>
-          <w:b/>
-          <w:bCs/>
-          <w:color w:val="auto"/>
-          <w:sz w:val="32"/>
-          <w:szCs w:val="32"/>
-        </w:rPr>
-        <w:t xml:space="preserve"> </w:t>
-      </w:r>
-      <w:proofErr w:type="spellStart"/>
-      <w:r>
-        <w:rPr>
-          <w:rFonts w:ascii="Times New Roman" w:hAnsi="Times New Roman" w:cs="Times New Roman"/>
-          <w:b/>
-          <w:bCs/>
-          <w:color w:val="auto"/>
-          <w:sz w:val="32"/>
-          <w:szCs w:val="32"/>
-        </w:rPr>
-        <w:t>lưu</w:t>
-      </w:r>
-      <w:proofErr w:type="spellEnd"/>
-      <w:r>
-        <w:rPr>
-          <w:rFonts w:ascii="Times New Roman" w:hAnsi="Times New Roman" w:cs="Times New Roman"/>
-          <w:b/>
-          <w:bCs/>
-          <w:color w:val="auto"/>
-          <w:sz w:val="32"/>
-          <w:szCs w:val="32"/>
-        </w:rPr>
-        <w:t xml:space="preserve"> </w:t>
-      </w:r>
-      <w:proofErr w:type="spellStart"/>
-      <w:r>
-        <w:rPr>
-          <w:rFonts w:ascii="Times New Roman" w:hAnsi="Times New Roman" w:cs="Times New Roman"/>
-          <w:b/>
-          <w:bCs/>
-          <w:color w:val="auto"/>
-          <w:sz w:val="32"/>
-          <w:szCs w:val="32"/>
-        </w:rPr>
-        <w:t>trữ</w:t>
-      </w:r>
-      <w:proofErr w:type="spellEnd"/>
-      <w:r>
-        <w:rPr>
-          <w:rFonts w:ascii="Times New Roman" w:hAnsi="Times New Roman" w:cs="Times New Roman"/>
-          <w:b/>
-          <w:bCs/>
-          <w:color w:val="auto"/>
-          <w:sz w:val="32"/>
-          <w:szCs w:val="32"/>
-        </w:rPr>
-        <w:t xml:space="preserve"> </w:t>
-      </w:r>
-      <w:proofErr w:type="spellStart"/>
-      <w:r>
-        <w:rPr>
-          <w:rFonts w:ascii="Times New Roman" w:hAnsi="Times New Roman" w:cs="Times New Roman"/>
-          <w:b/>
-          <w:bCs/>
-          <w:color w:val="auto"/>
-          <w:sz w:val="32"/>
-          <w:szCs w:val="32"/>
-        </w:rPr>
-        <w:t>dữ</w:t>
-      </w:r>
-      <w:proofErr w:type="spellEnd"/>
-      <w:r>
-        <w:rPr>
-          <w:rFonts w:ascii="Times New Roman" w:hAnsi="Times New Roman" w:cs="Times New Roman"/>
-          <w:b/>
-          <w:bCs/>
-          <w:color w:val="auto"/>
-          <w:sz w:val="32"/>
-          <w:szCs w:val="32"/>
-        </w:rPr>
-        <w:t xml:space="preserve"> </w:t>
-      </w:r>
-      <w:proofErr w:type="spellStart"/>
-      <w:r>
-        <w:rPr>
-          <w:rFonts w:ascii="Times New Roman" w:hAnsi="Times New Roman" w:cs="Times New Roman"/>
-          <w:b/>
-          <w:bCs/>
-          <w:color w:val="auto"/>
-          <w:sz w:val="32"/>
-          <w:szCs w:val="32"/>
-        </w:rPr>
-        <w:t>liệu</w:t>
-      </w:r>
-      <w:proofErr w:type="spellEnd"/>
+        <w:t>. Crawl và lưu trữ dữ liệu</w:t>
+      </w:r>
     </w:p>
     <w:p>
       <w:pPr>
@@ -382,173 +171,14 @@
           <w:numId w:val="1"/>
         </w:numPr>
       </w:pPr>
-      <w:proofErr w:type="spellStart"/>
-      <w:r>
-        <w:t>Mục</w:t>
-      </w:r>
-      <w:proofErr w:type="spellEnd"/>
-      <w:r>
-        <w:t xml:space="preserve"> </w:t>
-      </w:r>
-      <w:proofErr w:type="spellStart"/>
-      <w:r>
-        <w:t>tiêu</w:t>
-      </w:r>
-      <w:proofErr w:type="spellEnd"/>
-      <w:r>
-        <w:t xml:space="preserve">: Thu </w:t>
-      </w:r>
-      <w:proofErr w:type="spellStart"/>
-      <w:r>
-        <w:t>thập</w:t>
-      </w:r>
-      <w:proofErr w:type="spellEnd"/>
-      <w:r>
-        <w:t xml:space="preserve"> </w:t>
-      </w:r>
-      <w:proofErr w:type="spellStart"/>
-      <w:r>
-        <w:t>các</w:t>
-      </w:r>
-      <w:proofErr w:type="spellEnd"/>
-      <w:r>
-        <w:t xml:space="preserve"> </w:t>
-      </w:r>
-      <w:proofErr w:type="spellStart"/>
-      <w:r>
-        <w:t>bài</w:t>
-      </w:r>
-      <w:proofErr w:type="spellEnd"/>
-      <w:r>
-        <w:t xml:space="preserve"> </w:t>
-      </w:r>
-      <w:proofErr w:type="spellStart"/>
-      <w:r>
-        <w:t>hát</w:t>
-      </w:r>
-      <w:proofErr w:type="spellEnd"/>
-      <w:r>
-        <w:t xml:space="preserve"> </w:t>
-      </w:r>
-      <w:proofErr w:type="spellStart"/>
-      <w:r>
-        <w:t>nằm</w:t>
-      </w:r>
-      <w:proofErr w:type="spellEnd"/>
-      <w:r>
-        <w:t xml:space="preserve"> </w:t>
-      </w:r>
-      <w:proofErr w:type="spellStart"/>
-      <w:r>
-        <w:t>trong</w:t>
-      </w:r>
-      <w:proofErr w:type="spellEnd"/>
-      <w:r>
-        <w:t xml:space="preserve"> BXH </w:t>
-      </w:r>
-      <w:proofErr w:type="spellStart"/>
-      <w:r>
-        <w:t>âm</w:t>
-      </w:r>
-      <w:proofErr w:type="spellEnd"/>
-      <w:r>
-        <w:t xml:space="preserve"> </w:t>
-      </w:r>
-      <w:proofErr w:type="spellStart"/>
-      <w:r>
-        <w:t>nhạc</w:t>
-      </w:r>
-      <w:proofErr w:type="spellEnd"/>
-      <w:r>
-        <w:t xml:space="preserve"> </w:t>
-      </w:r>
-      <w:proofErr w:type="spellStart"/>
-      <w:r>
-        <w:t>của</w:t>
-      </w:r>
-      <w:proofErr w:type="spellEnd"/>
-      <w:r>
-        <w:t xml:space="preserve"> Zing MP3 </w:t>
-      </w:r>
-      <w:proofErr w:type="spellStart"/>
-      <w:r>
-        <w:t>gồm</w:t>
-      </w:r>
-      <w:proofErr w:type="spellEnd"/>
-      <w:r>
-        <w:t xml:space="preserve"> </w:t>
-      </w:r>
-      <w:proofErr w:type="spellStart"/>
-      <w:r>
-        <w:t>các</w:t>
-      </w:r>
-      <w:proofErr w:type="spellEnd"/>
-      <w:r>
-        <w:t xml:space="preserve"> </w:t>
-      </w:r>
-      <w:proofErr w:type="spellStart"/>
-      <w:r>
-        <w:t>thông</w:t>
-      </w:r>
-      <w:proofErr w:type="spellEnd"/>
-      <w:r>
-        <w:t xml:space="preserve"> tin </w:t>
-      </w:r>
-      <w:proofErr w:type="spellStart"/>
-      <w:r>
-        <w:t>về</w:t>
-      </w:r>
-      <w:proofErr w:type="spellEnd"/>
-      <w:r>
-        <w:t xml:space="preserve"> </w:t>
-      </w:r>
-      <w:proofErr w:type="spellStart"/>
-      <w:r>
-        <w:t>thứ</w:t>
-      </w:r>
-      <w:proofErr w:type="spellEnd"/>
-      <w:r>
-        <w:t xml:space="preserve"> </w:t>
-      </w:r>
-      <w:proofErr w:type="spellStart"/>
-      <w:r>
-        <w:t>hạng</w:t>
-      </w:r>
-      <w:proofErr w:type="spellEnd"/>
-      <w:r>
-        <w:t>(position</w:t>
-      </w:r>
-      <w:proofErr w:type="gramStart"/>
-      <w:r>
-        <w:t>),</w:t>
-      </w:r>
-      <w:proofErr w:type="spellStart"/>
-      <w:r>
-        <w:t>T</w:t>
-      </w:r>
-      <w:r>
-        <w:t>ên</w:t>
-      </w:r>
-      <w:proofErr w:type="spellEnd"/>
-      <w:proofErr w:type="gramEnd"/>
-      <w:r>
-        <w:t xml:space="preserve"> </w:t>
-      </w:r>
-      <w:proofErr w:type="spellStart"/>
-      <w:r>
-        <w:t>bài</w:t>
-      </w:r>
-      <w:proofErr w:type="spellEnd"/>
-      <w:r>
-        <w:t xml:space="preserve"> </w:t>
-      </w:r>
-      <w:proofErr w:type="spellStart"/>
-      <w:r>
-        <w:t>hát</w:t>
-      </w:r>
-      <w:proofErr w:type="spellEnd"/>
-      <w:r>
-        <w:t xml:space="preserve"> </w:t>
+      <w:r>
+        <w:t xml:space="preserve">Mục tiêu: Thu thập </w:t>
+      </w:r>
+      <w:r>
+        <w:t>các bài hát nằm trong BXH âm nhạc của Zing MP3 gồm các thông tin về thứ hạng(position),T</w:t>
+      </w:r>
+      <w:r>
+        <w:t xml:space="preserve">ên bài hát </w:t>
       </w:r>
       <w:r>
         <w:t>(</w:t>
@@ -560,39 +190,7 @@
         <w:t>)</w:t>
       </w:r>
       <w:r>
-        <w:t>,</w:t>
-      </w:r>
-      <w:proofErr w:type="spellStart"/>
-      <w:r>
-        <w:t>Tác</w:t>
-      </w:r>
-      <w:proofErr w:type="spellEnd"/>
-      <w:r>
-        <w:t xml:space="preserve"> </w:t>
-      </w:r>
-      <w:proofErr w:type="spellStart"/>
-      <w:r>
-        <w:t>giả</w:t>
-      </w:r>
-      <w:proofErr w:type="spellEnd"/>
-      <w:r>
-        <w:t xml:space="preserve"> (artist),Liên </w:t>
-      </w:r>
-      <w:proofErr w:type="spellStart"/>
-      <w:r>
-        <w:t>kết</w:t>
-      </w:r>
-      <w:proofErr w:type="spellEnd"/>
-      <w:r>
-        <w:t xml:space="preserve"> (</w:t>
-      </w:r>
-      <w:proofErr w:type="spellStart"/>
-      <w:r>
-        <w:t>url</w:t>
-      </w:r>
-      <w:proofErr w:type="spellEnd"/>
-      <w:r>
-        <w:t>)</w:t>
+        <w:t>,Tác giả (artist),Liên kết (url)</w:t>
       </w:r>
     </w:p>
     <w:p>
@@ -614,43 +212,7 @@
           <w:sz w:val="24"/>
           <w:szCs w:val="24"/>
         </w:rPr>
-        <w:t xml:space="preserve">Crawl </w:t>
-      </w:r>
-      <w:proofErr w:type="spellStart"/>
-      <w:r>
-        <w:rPr>
-          <w:color w:val="auto"/>
-          <w:sz w:val="24"/>
-          <w:szCs w:val="24"/>
-        </w:rPr>
-        <w:t>dữ</w:t>
-      </w:r>
-      <w:proofErr w:type="spellEnd"/>
-      <w:r>
-        <w:rPr>
-          <w:color w:val="auto"/>
-          <w:sz w:val="24"/>
-          <w:szCs w:val="24"/>
-        </w:rPr>
-        <w:t xml:space="preserve"> </w:t>
-      </w:r>
-      <w:proofErr w:type="spellStart"/>
-      <w:r>
-        <w:rPr>
-          <w:color w:val="auto"/>
-          <w:sz w:val="24"/>
-          <w:szCs w:val="24"/>
-        </w:rPr>
-        <w:t>liệu</w:t>
-      </w:r>
-      <w:proofErr w:type="spellEnd"/>
-      <w:r>
-        <w:rPr>
-          <w:color w:val="auto"/>
-          <w:sz w:val="24"/>
-          <w:szCs w:val="24"/>
-        </w:rPr>
-        <w:t>:</w:t>
+        <w:t>Crawl dữ liệu:</w:t>
       </w:r>
     </w:p>
     <w:p>
@@ -661,59 +223,9 @@
           <w:numId w:val="1"/>
         </w:numPr>
       </w:pPr>
-      <w:proofErr w:type="spellStart"/>
-      <w:r>
-        <w:t>Phân</w:t>
-      </w:r>
-      <w:proofErr w:type="spellEnd"/>
-      <w:r>
-        <w:t xml:space="preserve"> </w:t>
-      </w:r>
-      <w:proofErr w:type="spellStart"/>
-      <w:r>
-        <w:t>tích</w:t>
-      </w:r>
-      <w:proofErr w:type="spellEnd"/>
-      <w:r>
-        <w:t xml:space="preserve"> HTML </w:t>
-      </w:r>
-      <w:proofErr w:type="spellStart"/>
-      <w:r>
-        <w:t>và</w:t>
-      </w:r>
-      <w:proofErr w:type="spellEnd"/>
-      <w:r>
-        <w:t xml:space="preserve"> </w:t>
-      </w:r>
-      <w:proofErr w:type="spellStart"/>
-      <w:r>
-        <w:t>lấy</w:t>
-      </w:r>
-      <w:proofErr w:type="spellEnd"/>
-      <w:r>
-        <w:t xml:space="preserve"> </w:t>
-      </w:r>
-      <w:proofErr w:type="spellStart"/>
-      <w:r>
-        <w:t>thông</w:t>
-      </w:r>
-      <w:proofErr w:type="spellEnd"/>
-      <w:r>
-        <w:t xml:space="preserve"> tin </w:t>
-      </w:r>
-      <w:proofErr w:type="spellStart"/>
-      <w:r>
-        <w:t>sản</w:t>
-      </w:r>
-      <w:proofErr w:type="spellEnd"/>
-      <w:r>
-        <w:t xml:space="preserve"> </w:t>
-      </w:r>
-      <w:proofErr w:type="spellStart"/>
-      <w:r>
-        <w:t>phẩm</w:t>
-      </w:r>
-      <w:proofErr w:type="spellEnd"/>
+      <w:r>
+        <w:t>Phân tích HTML và lấy thông tin sản phẩm</w:t>
+      </w:r>
     </w:p>
     <w:p>
       <w:pPr>
@@ -721,6 +233,9 @@
         <w:ind w:left="1800"/>
       </w:pPr>
       <w:r>
+        <w:rPr>
+          <w:noProof/>
+        </w:rPr>
         <w:drawing>
           <wp:inline distT="0" distB="0" distL="0" distR="0" wp14:anchorId="1F0E24B0" wp14:editId="34505450">
             <wp:extent cx="5943600" cy="3340735"/>
@@ -737,7 +252,7 @@
                     <pic:cNvPicPr/>
                   </pic:nvPicPr>
                   <pic:blipFill>
-                    <a:blip r:embed="rId5"/>
+                    <a:blip r:embed="rId6"/>
                     <a:stretch>
                       <a:fillRect/>
                     </a:stretch>
@@ -766,61 +281,8 @@
           <w:numId w:val="1"/>
         </w:numPr>
       </w:pPr>
-      <w:proofErr w:type="spellStart"/>
-      <w:r>
-        <w:t>Chạy</w:t>
-      </w:r>
-      <w:proofErr w:type="spellEnd"/>
-      <w:r>
-        <w:t xml:space="preserve"> </w:t>
-      </w:r>
-      <w:proofErr w:type="spellStart"/>
-      <w:r>
-        <w:t>và</w:t>
-      </w:r>
-      <w:proofErr w:type="spellEnd"/>
-      <w:r>
-        <w:t xml:space="preserve"> </w:t>
-      </w:r>
-      <w:proofErr w:type="spellStart"/>
-      <w:r>
-        <w:t>lưu</w:t>
-      </w:r>
-      <w:proofErr w:type="spellEnd"/>
-      <w:r>
-        <w:t xml:space="preserve"> </w:t>
-      </w:r>
-      <w:proofErr w:type="spellStart"/>
-      <w:r>
-        <w:t>thông</w:t>
-      </w:r>
-      <w:proofErr w:type="spellEnd"/>
-      <w:r>
-        <w:t xml:space="preserve"> tin </w:t>
-      </w:r>
-      <w:proofErr w:type="spellStart"/>
-      <w:r>
-        <w:t>vào</w:t>
-      </w:r>
-      <w:proofErr w:type="spellEnd"/>
-      <w:r>
-        <w:t xml:space="preserve"> </w:t>
-      </w:r>
-      <w:proofErr w:type="spellStart"/>
-      <w:r>
-        <w:t>mongoDB</w:t>
-      </w:r>
-      <w:proofErr w:type="spellEnd"/>
-      <w:r>
-        <w:t xml:space="preserve">, csv </w:t>
-      </w:r>
-      <w:proofErr w:type="spellStart"/>
-      <w:r>
-        <w:t>và</w:t>
-      </w:r>
-      <w:proofErr w:type="spellEnd"/>
-      <w:r>
-        <w:t xml:space="preserve"> txt.</w:t>
+      <w:r>
+        <w:t>Chạy và lưu thông tin vào mongoDB, csv và txt.</w:t>
       </w:r>
     </w:p>
     <w:p>
@@ -829,6 +291,9 @@
         <w:ind w:left="1800"/>
       </w:pPr>
       <w:r>
+        <w:rPr>
+          <w:noProof/>
+        </w:rPr>
         <w:lastRenderedPageBreak/>
         <w:drawing>
           <wp:inline distT="0" distB="0" distL="0" distR="0" wp14:anchorId="3A02FCF4" wp14:editId="16B676A1">
@@ -846,7 +311,7 @@
                     <pic:cNvPicPr/>
                   </pic:nvPicPr>
                   <pic:blipFill>
-                    <a:blip r:embed="rId6"/>
+                    <a:blip r:embed="rId7"/>
                     <a:stretch>
                       <a:fillRect/>
                     </a:stretch>
@@ -888,9 +353,8 @@
           <w:sz w:val="24"/>
           <w:szCs w:val="24"/>
         </w:rPr>
-        <w:t xml:space="preserve">Lưu </w:t>
-      </w:r>
-      <w:proofErr w:type="spellStart"/>
+        <w:t xml:space="preserve">Lưu trữ vào </w:t>
+      </w:r>
       <w:r>
         <w:rPr>
           <w:rFonts w:cs="Times New Roman"/>
@@ -898,9 +362,8 @@
           <w:sz w:val="24"/>
           <w:szCs w:val="24"/>
         </w:rPr>
-        <w:t>trữ</w:t>
-      </w:r>
-      <w:proofErr w:type="spellEnd"/>
+        <w:t>m</w:t>
+      </w:r>
       <w:r>
         <w:rPr>
           <w:rFonts w:cs="Times New Roman"/>
@@ -908,9 +371,8 @@
           <w:sz w:val="24"/>
           <w:szCs w:val="24"/>
         </w:rPr>
-        <w:t xml:space="preserve"> </w:t>
-      </w:r>
-      <w:proofErr w:type="spellStart"/>
+        <w:t xml:space="preserve">ongoDB, </w:t>
+      </w:r>
       <w:r>
         <w:rPr>
           <w:rFonts w:cs="Times New Roman"/>
@@ -918,54 +380,6 @@
           <w:sz w:val="24"/>
           <w:szCs w:val="24"/>
         </w:rPr>
-        <w:t>vào</w:t>
-      </w:r>
-      <w:proofErr w:type="spellEnd"/>
-      <w:r>
-        <w:rPr>
-          <w:rFonts w:cs="Times New Roman"/>
-          <w:color w:val="auto"/>
-          <w:sz w:val="24"/>
-          <w:szCs w:val="24"/>
-        </w:rPr>
-        <w:t xml:space="preserve"> </w:t>
-      </w:r>
-      <w:proofErr w:type="spellStart"/>
-      <w:r>
-        <w:rPr>
-          <w:rFonts w:cs="Times New Roman"/>
-          <w:color w:val="auto"/>
-          <w:sz w:val="24"/>
-          <w:szCs w:val="24"/>
-        </w:rPr>
-        <w:t>m</w:t>
-      </w:r>
-      <w:r>
-        <w:rPr>
-          <w:rFonts w:cs="Times New Roman"/>
-          <w:color w:val="auto"/>
-          <w:sz w:val="24"/>
-          <w:szCs w:val="24"/>
-        </w:rPr>
-        <w:t>ongoDB</w:t>
-      </w:r>
-      <w:proofErr w:type="spellEnd"/>
-      <w:r>
-        <w:rPr>
-          <w:rFonts w:cs="Times New Roman"/>
-          <w:color w:val="auto"/>
-          <w:sz w:val="24"/>
-          <w:szCs w:val="24"/>
-        </w:rPr>
-        <w:t xml:space="preserve">, </w:t>
-      </w:r>
-      <w:r>
-        <w:rPr>
-          <w:rFonts w:cs="Times New Roman"/>
-          <w:color w:val="auto"/>
-          <w:sz w:val="24"/>
-          <w:szCs w:val="24"/>
-        </w:rPr>
         <w:t>csv, txt.</w:t>
       </w:r>
     </w:p>
@@ -975,6 +389,9 @@
         <w:ind w:left="1080"/>
       </w:pPr>
       <w:r>
+        <w:rPr>
+          <w:noProof/>
+        </w:rPr>
         <w:drawing>
           <wp:inline distT="0" distB="0" distL="0" distR="0" wp14:anchorId="65E59A67" wp14:editId="0317460E">
             <wp:extent cx="5943600" cy="3018790"/>
@@ -991,7 +408,7 @@
                     <pic:cNvPicPr/>
                   </pic:nvPicPr>
                   <pic:blipFill>
-                    <a:blip r:embed="rId7"/>
+                    <a:blip r:embed="rId8"/>
                     <a:stretch>
                       <a:fillRect/>
                     </a:stretch>
@@ -1044,7 +461,7 @@
                     <pic:cNvPicPr/>
                   </pic:nvPicPr>
                   <pic:blipFill>
-                    <a:blip r:embed="rId8"/>
+                    <a:blip r:embed="rId9"/>
                     <a:stretch>
                       <a:fillRect/>
                     </a:stretch>
@@ -1076,6 +493,9 @@
         <w:tab/>
       </w:r>
       <w:r>
+        <w:rPr>
+          <w:noProof/>
+        </w:rPr>
         <w:drawing>
           <wp:inline distT="0" distB="0" distL="0" distR="0" wp14:anchorId="08B34001" wp14:editId="021B6476">
             <wp:extent cx="5943600" cy="4110990"/>
@@ -1092,7 +512,7 @@
                     <pic:cNvPicPr/>
                   </pic:nvPicPr>
                   <pic:blipFill>
-                    <a:blip r:embed="rId9"/>
+                    <a:blip r:embed="rId10"/>
                     <a:stretch>
                       <a:fillRect/>
                     </a:stretch>
@@ -1161,235 +581,12 @@
           <w:numId w:val="1"/>
         </w:numPr>
       </w:pPr>
-      <w:proofErr w:type="spellStart"/>
-      <w:r>
-        <w:t>Mục</w:t>
-      </w:r>
-      <w:proofErr w:type="spellEnd"/>
-      <w:r>
-        <w:t xml:space="preserve"> </w:t>
-      </w:r>
-      <w:proofErr w:type="spellStart"/>
-      <w:r>
-        <w:t>tiêu</w:t>
-      </w:r>
-      <w:proofErr w:type="spellEnd"/>
-      <w:r>
-        <w:t xml:space="preserve">: Thu </w:t>
-      </w:r>
-      <w:proofErr w:type="spellStart"/>
-      <w:r>
-        <w:t>thập</w:t>
-      </w:r>
-      <w:proofErr w:type="spellEnd"/>
-      <w:r>
-        <w:t xml:space="preserve"> </w:t>
-      </w:r>
-      <w:proofErr w:type="spellStart"/>
-      <w:r>
-        <w:t>các</w:t>
-      </w:r>
-      <w:proofErr w:type="spellEnd"/>
-      <w:r>
-        <w:t xml:space="preserve"> </w:t>
-      </w:r>
-      <w:proofErr w:type="spellStart"/>
-      <w:r>
-        <w:t>bài</w:t>
-      </w:r>
-      <w:proofErr w:type="spellEnd"/>
-      <w:r>
-        <w:t xml:space="preserve"> </w:t>
-      </w:r>
-      <w:proofErr w:type="spellStart"/>
-      <w:r>
-        <w:t>báo</w:t>
-      </w:r>
-      <w:proofErr w:type="spellEnd"/>
-      <w:r>
-        <w:t xml:space="preserve"> </w:t>
-      </w:r>
-      <w:proofErr w:type="spellStart"/>
-      <w:r>
-        <w:t>mới</w:t>
-      </w:r>
-      <w:proofErr w:type="spellEnd"/>
-      <w:r>
-        <w:t xml:space="preserve"> </w:t>
-      </w:r>
-      <w:proofErr w:type="spellStart"/>
-      <w:r>
-        <w:t>nhất</w:t>
-      </w:r>
-      <w:proofErr w:type="spellEnd"/>
-      <w:r>
-        <w:t xml:space="preserve"> </w:t>
-      </w:r>
-      <w:proofErr w:type="spellStart"/>
-      <w:r>
-        <w:t>về</w:t>
-      </w:r>
-      <w:proofErr w:type="spellEnd"/>
-      <w:r>
-        <w:t xml:space="preserve"> </w:t>
-      </w:r>
-      <w:proofErr w:type="spellStart"/>
-      <w:r>
-        <w:t>chủ</w:t>
-      </w:r>
-      <w:proofErr w:type="spellEnd"/>
-      <w:r>
-        <w:t xml:space="preserve"> </w:t>
-      </w:r>
-      <w:proofErr w:type="spellStart"/>
-      <w:r>
-        <w:t>đề</w:t>
-      </w:r>
-      <w:proofErr w:type="spellEnd"/>
-      <w:r>
-        <w:t xml:space="preserve"> Công </w:t>
-      </w:r>
-      <w:proofErr w:type="spellStart"/>
-      <w:r>
-        <w:t>Nghệ</w:t>
-      </w:r>
-      <w:proofErr w:type="spellEnd"/>
-      <w:r>
-        <w:t xml:space="preserve"> </w:t>
-      </w:r>
-      <w:proofErr w:type="spellStart"/>
-      <w:r>
-        <w:t>gồm</w:t>
-      </w:r>
-      <w:proofErr w:type="spellEnd"/>
-      <w:r>
-        <w:t xml:space="preserve"> </w:t>
-      </w:r>
-      <w:proofErr w:type="spellStart"/>
-      <w:r>
-        <w:t>các</w:t>
-      </w:r>
-      <w:proofErr w:type="spellEnd"/>
-      <w:r>
-        <w:t xml:space="preserve"> </w:t>
-      </w:r>
-      <w:proofErr w:type="spellStart"/>
-      <w:r>
-        <w:t>trường</w:t>
-      </w:r>
-      <w:proofErr w:type="spellEnd"/>
-      <w:r>
-        <w:t xml:space="preserve"> </w:t>
-      </w:r>
-      <w:proofErr w:type="spellStart"/>
-      <w:r>
-        <w:t>thông</w:t>
-      </w:r>
-      <w:proofErr w:type="spellEnd"/>
-      <w:r>
-        <w:t xml:space="preserve"> tin </w:t>
-      </w:r>
-      <w:proofErr w:type="spellStart"/>
-      <w:r>
-        <w:t>Tiêu</w:t>
-      </w:r>
-      <w:proofErr w:type="spellEnd"/>
-      <w:r>
-        <w:t xml:space="preserve"> </w:t>
-      </w:r>
-      <w:proofErr w:type="spellStart"/>
-      <w:r>
-        <w:t>đề</w:t>
-      </w:r>
-      <w:proofErr w:type="spellEnd"/>
-      <w:r>
-        <w:t xml:space="preserve">, </w:t>
-      </w:r>
-      <w:proofErr w:type="spellStart"/>
-      <w:r>
-        <w:t>tóm</w:t>
-      </w:r>
-      <w:proofErr w:type="spellEnd"/>
-      <w:r>
-        <w:t xml:space="preserve"> </w:t>
-      </w:r>
-      <w:proofErr w:type="spellStart"/>
-      <w:r>
-        <w:t>tắt</w:t>
-      </w:r>
-      <w:proofErr w:type="spellEnd"/>
-      <w:r>
-        <w:t xml:space="preserve">, </w:t>
-      </w:r>
-      <w:proofErr w:type="spellStart"/>
-      <w:r>
-        <w:t>liên</w:t>
-      </w:r>
-      <w:proofErr w:type="spellEnd"/>
-      <w:r>
-        <w:t xml:space="preserve"> </w:t>
-      </w:r>
-      <w:proofErr w:type="spellStart"/>
-      <w:r>
-        <w:t>kết</w:t>
-      </w:r>
-      <w:proofErr w:type="spellEnd"/>
-      <w:r>
-        <w:t xml:space="preserve">, link </w:t>
-      </w:r>
-      <w:proofErr w:type="spellStart"/>
-      <w:r>
-        <w:t>hình</w:t>
-      </w:r>
-      <w:proofErr w:type="spellEnd"/>
-      <w:r>
-        <w:t xml:space="preserve"> </w:t>
-      </w:r>
-      <w:proofErr w:type="spellStart"/>
-      <w:r>
-        <w:t>ảnh</w:t>
-      </w:r>
-      <w:proofErr w:type="spellEnd"/>
-      <w:r>
-        <w:t xml:space="preserve">, </w:t>
-      </w:r>
-      <w:proofErr w:type="spellStart"/>
-      <w:r>
-        <w:t>thời</w:t>
-      </w:r>
-      <w:proofErr w:type="spellEnd"/>
-      <w:r>
-        <w:t xml:space="preserve"> </w:t>
-      </w:r>
-      <w:proofErr w:type="spellStart"/>
-      <w:r>
-        <w:t>gian</w:t>
-      </w:r>
-      <w:proofErr w:type="spellEnd"/>
-      <w:r>
-        <w:t xml:space="preserve"> </w:t>
-      </w:r>
-      <w:proofErr w:type="spellStart"/>
-      <w:r>
-        <w:t>đăng</w:t>
-      </w:r>
-      <w:proofErr w:type="spellEnd"/>
-      <w:r>
-        <w:t xml:space="preserve">, </w:t>
-      </w:r>
-      <w:proofErr w:type="spellStart"/>
-      <w:r>
-        <w:t>thể</w:t>
-      </w:r>
-      <w:proofErr w:type="spellEnd"/>
-      <w:r>
-        <w:t xml:space="preserve"> </w:t>
-      </w:r>
-      <w:proofErr w:type="spellStart"/>
-      <w:r>
-        <w:t>loại</w:t>
-      </w:r>
-      <w:proofErr w:type="spellEnd"/>
+      <w:r>
+        <w:t xml:space="preserve">Mục tiêu: Thu thập </w:t>
+      </w:r>
+      <w:r>
+        <w:t>các bài báo mới nhất về chủ đề Công Nghệ gồm các trường thông tin Tiêu đề, tóm tắt, liên kết, link hình ảnh, thời gian đăng, thể loại</w:t>
+      </w:r>
     </w:p>
     <w:p>
       <w:pPr>
@@ -1410,43 +607,7 @@
           <w:sz w:val="24"/>
           <w:szCs w:val="24"/>
         </w:rPr>
-        <w:t xml:space="preserve">Crawl </w:t>
-      </w:r>
-      <w:proofErr w:type="spellStart"/>
-      <w:r>
-        <w:rPr>
-          <w:color w:val="auto"/>
-          <w:sz w:val="24"/>
-          <w:szCs w:val="24"/>
-        </w:rPr>
-        <w:t>dữ</w:t>
-      </w:r>
-      <w:proofErr w:type="spellEnd"/>
-      <w:r>
-        <w:rPr>
-          <w:color w:val="auto"/>
-          <w:sz w:val="24"/>
-          <w:szCs w:val="24"/>
-        </w:rPr>
-        <w:t xml:space="preserve"> </w:t>
-      </w:r>
-      <w:proofErr w:type="spellStart"/>
-      <w:r>
-        <w:rPr>
-          <w:color w:val="auto"/>
-          <w:sz w:val="24"/>
-          <w:szCs w:val="24"/>
-        </w:rPr>
-        <w:t>liệu</w:t>
-      </w:r>
-      <w:proofErr w:type="spellEnd"/>
-      <w:r>
-        <w:rPr>
-          <w:color w:val="auto"/>
-          <w:sz w:val="24"/>
-          <w:szCs w:val="24"/>
-        </w:rPr>
-        <w:t>:</w:t>
+        <w:t>Crawl dữ liệu:</w:t>
       </w:r>
     </w:p>
     <w:p>
@@ -1457,59 +618,9 @@
           <w:numId w:val="2"/>
         </w:numPr>
       </w:pPr>
-      <w:proofErr w:type="spellStart"/>
-      <w:r>
-        <w:t>Phân</w:t>
-      </w:r>
-      <w:proofErr w:type="spellEnd"/>
-      <w:r>
-        <w:t xml:space="preserve"> </w:t>
-      </w:r>
-      <w:proofErr w:type="spellStart"/>
-      <w:r>
-        <w:t>tích</w:t>
-      </w:r>
-      <w:proofErr w:type="spellEnd"/>
-      <w:r>
-        <w:t xml:space="preserve"> HTML </w:t>
-      </w:r>
-      <w:proofErr w:type="spellStart"/>
-      <w:r>
-        <w:t>và</w:t>
-      </w:r>
-      <w:proofErr w:type="spellEnd"/>
-      <w:r>
-        <w:t xml:space="preserve"> </w:t>
-      </w:r>
-      <w:proofErr w:type="spellStart"/>
-      <w:r>
-        <w:t>lấy</w:t>
-      </w:r>
-      <w:proofErr w:type="spellEnd"/>
-      <w:r>
-        <w:t xml:space="preserve"> </w:t>
-      </w:r>
-      <w:proofErr w:type="spellStart"/>
-      <w:r>
-        <w:t>thông</w:t>
-      </w:r>
-      <w:proofErr w:type="spellEnd"/>
-      <w:r>
-        <w:t xml:space="preserve"> tin </w:t>
-      </w:r>
-      <w:proofErr w:type="spellStart"/>
-      <w:r>
-        <w:t>bài</w:t>
-      </w:r>
-      <w:proofErr w:type="spellEnd"/>
-      <w:r>
-        <w:t xml:space="preserve"> </w:t>
-      </w:r>
-      <w:proofErr w:type="spellStart"/>
-      <w:r>
-        <w:t>hát</w:t>
-      </w:r>
-      <w:proofErr w:type="spellEnd"/>
+      <w:r>
+        <w:t>Phân tích HTML và lấy thông tin bài hát</w:t>
+      </w:r>
     </w:p>
     <w:p>
       <w:pPr>
@@ -1517,6 +628,9 @@
         <w:ind w:left="1800"/>
       </w:pPr>
       <w:r>
+        <w:rPr>
+          <w:noProof/>
+        </w:rPr>
         <w:drawing>
           <wp:inline distT="0" distB="0" distL="0" distR="0" wp14:anchorId="72679728" wp14:editId="6DBF2648">
             <wp:extent cx="5943600" cy="5151755"/>
@@ -1533,7 +647,7 @@
                     <pic:cNvPicPr/>
                   </pic:nvPicPr>
                   <pic:blipFill>
-                    <a:blip r:embed="rId10"/>
+                    <a:blip r:embed="rId11"/>
                     <a:stretch>
                       <a:fillRect/>
                     </a:stretch>
@@ -1562,61 +676,8 @@
           <w:numId w:val="2"/>
         </w:numPr>
       </w:pPr>
-      <w:proofErr w:type="spellStart"/>
-      <w:r>
-        <w:t>Chạy</w:t>
-      </w:r>
-      <w:proofErr w:type="spellEnd"/>
-      <w:r>
-        <w:t xml:space="preserve"> </w:t>
-      </w:r>
-      <w:proofErr w:type="spellStart"/>
-      <w:r>
-        <w:t>và</w:t>
-      </w:r>
-      <w:proofErr w:type="spellEnd"/>
-      <w:r>
-        <w:t xml:space="preserve"> </w:t>
-      </w:r>
-      <w:proofErr w:type="spellStart"/>
-      <w:r>
-        <w:t>lưu</w:t>
-      </w:r>
-      <w:proofErr w:type="spellEnd"/>
-      <w:r>
-        <w:t xml:space="preserve"> </w:t>
-      </w:r>
-      <w:proofErr w:type="spellStart"/>
-      <w:r>
-        <w:t>thông</w:t>
-      </w:r>
-      <w:proofErr w:type="spellEnd"/>
-      <w:r>
-        <w:t xml:space="preserve"> tin </w:t>
-      </w:r>
-      <w:proofErr w:type="spellStart"/>
-      <w:r>
-        <w:t>vào</w:t>
-      </w:r>
-      <w:proofErr w:type="spellEnd"/>
-      <w:r>
-        <w:t xml:space="preserve"> </w:t>
-      </w:r>
-      <w:proofErr w:type="spellStart"/>
-      <w:r>
-        <w:t>mongoDB</w:t>
-      </w:r>
-      <w:proofErr w:type="spellEnd"/>
-      <w:r>
-        <w:t xml:space="preserve">, csv </w:t>
-      </w:r>
-      <w:proofErr w:type="spellStart"/>
-      <w:r>
-        <w:t>và</w:t>
-      </w:r>
-      <w:proofErr w:type="spellEnd"/>
-      <w:r>
-        <w:t xml:space="preserve"> txt.</w:t>
+      <w:r>
+        <w:t>Chạy và lưu thông tin vào mongoDB, csv và txt.</w:t>
       </w:r>
     </w:p>
     <w:p>
@@ -1625,6 +686,9 @@
         <w:ind w:left="1800"/>
       </w:pPr>
       <w:r>
+        <w:rPr>
+          <w:noProof/>
+        </w:rPr>
         <w:lastRenderedPageBreak/>
         <w:drawing>
           <wp:inline distT="0" distB="0" distL="0" distR="0" wp14:anchorId="54900755" wp14:editId="2BB1D9AF">
@@ -1642,7 +706,7 @@
                     <pic:cNvPicPr/>
                   </pic:nvPicPr>
                   <pic:blipFill>
-                    <a:blip r:embed="rId11"/>
+                    <a:blip r:embed="rId12"/>
                     <a:stretch>
                       <a:fillRect/>
                     </a:stretch>
@@ -1682,61 +746,7 @@
           <w:sz w:val="24"/>
           <w:szCs w:val="24"/>
         </w:rPr>
-        <w:t xml:space="preserve">Lưu </w:t>
-      </w:r>
-      <w:proofErr w:type="spellStart"/>
-      <w:r>
-        <w:rPr>
-          <w:color w:val="auto"/>
-          <w:sz w:val="24"/>
-          <w:szCs w:val="24"/>
-        </w:rPr>
-        <w:t>trữ</w:t>
-      </w:r>
-      <w:proofErr w:type="spellEnd"/>
-      <w:r>
-        <w:rPr>
-          <w:color w:val="auto"/>
-          <w:sz w:val="24"/>
-          <w:szCs w:val="24"/>
-        </w:rPr>
-        <w:t xml:space="preserve"> </w:t>
-      </w:r>
-      <w:proofErr w:type="spellStart"/>
-      <w:r>
-        <w:rPr>
-          <w:color w:val="auto"/>
-          <w:sz w:val="24"/>
-          <w:szCs w:val="24"/>
-        </w:rPr>
-        <w:t>vào</w:t>
-      </w:r>
-      <w:proofErr w:type="spellEnd"/>
-      <w:r>
-        <w:rPr>
-          <w:color w:val="auto"/>
-          <w:sz w:val="24"/>
-          <w:szCs w:val="24"/>
-        </w:rPr>
-        <w:t xml:space="preserve"> </w:t>
-      </w:r>
-      <w:proofErr w:type="spellStart"/>
-      <w:r>
-        <w:rPr>
-          <w:color w:val="auto"/>
-          <w:sz w:val="24"/>
-          <w:szCs w:val="24"/>
-        </w:rPr>
-        <w:t>mongoDB</w:t>
-      </w:r>
-      <w:proofErr w:type="spellEnd"/>
-      <w:r>
-        <w:rPr>
-          <w:color w:val="auto"/>
-          <w:sz w:val="24"/>
-          <w:szCs w:val="24"/>
-        </w:rPr>
-        <w:t>, csv, txt</w:t>
+        <w:t>Lưu trữ vào mongoDB, csv, txt</w:t>
       </w:r>
     </w:p>
     <w:p>
@@ -1744,6 +754,9 @@
         <w:ind w:left="1440"/>
       </w:pPr>
       <w:r>
+        <w:rPr>
+          <w:noProof/>
+        </w:rPr>
         <w:drawing>
           <wp:inline distT="0" distB="0" distL="0" distR="0" wp14:anchorId="6127DCE7" wp14:editId="375D345A">
             <wp:extent cx="5943600" cy="4086860"/>
@@ -1760,7 +773,7 @@
                     <pic:cNvPicPr/>
                   </pic:nvPicPr>
                   <pic:blipFill>
-                    <a:blip r:embed="rId12"/>
+                    <a:blip r:embed="rId13"/>
                     <a:stretch>
                       <a:fillRect/>
                     </a:stretch>
@@ -1791,6 +804,9 @@
         <w:ind w:left="1440"/>
       </w:pPr>
       <w:r>
+        <w:rPr>
+          <w:noProof/>
+        </w:rPr>
         <w:lastRenderedPageBreak/>
         <w:drawing>
           <wp:inline distT="0" distB="0" distL="0" distR="0" wp14:anchorId="2D3B57BC" wp14:editId="074C6671">
@@ -1808,7 +824,7 @@
                     <pic:cNvPicPr/>
                   </pic:nvPicPr>
                   <pic:blipFill>
-                    <a:blip r:embed="rId13"/>
+                    <a:blip r:embed="rId14"/>
                     <a:stretch>
                       <a:fillRect/>
                     </a:stretch>
@@ -1839,6 +855,9 @@
         <w:ind w:left="1440"/>
       </w:pPr>
       <w:r>
+        <w:rPr>
+          <w:noProof/>
+        </w:rPr>
         <w:drawing>
           <wp:inline distT="0" distB="0" distL="0" distR="0" wp14:anchorId="30DB81C2" wp14:editId="164A3FCC">
             <wp:extent cx="5943600" cy="3265170"/>
@@ -1855,7 +874,7 @@
                     <pic:cNvPicPr/>
                   </pic:nvPicPr>
                   <pic:blipFill>
-                    <a:blip r:embed="rId14"/>
+                    <a:blip r:embed="rId15"/>
                     <a:stretch>
                       <a:fillRect/>
                     </a:stretch>
@@ -1908,151 +927,7 @@
           <w:sz w:val="30"/>
           <w:szCs w:val="30"/>
         </w:rPr>
-        <w:t xml:space="preserve">. </w:t>
-      </w:r>
-      <w:proofErr w:type="spellStart"/>
-      <w:r>
-        <w:rPr>
-          <w:rFonts w:ascii="Times New Roman" w:hAnsi="Times New Roman" w:cs="Times New Roman"/>
-          <w:b/>
-          <w:bCs/>
-          <w:color w:val="auto"/>
-          <w:sz w:val="30"/>
-          <w:szCs w:val="30"/>
-        </w:rPr>
-        <w:t>Đóng</w:t>
-      </w:r>
-      <w:proofErr w:type="spellEnd"/>
-      <w:r>
-        <w:rPr>
-          <w:rFonts w:ascii="Times New Roman" w:hAnsi="Times New Roman" w:cs="Times New Roman"/>
-          <w:b/>
-          <w:bCs/>
-          <w:color w:val="auto"/>
-          <w:sz w:val="30"/>
-          <w:szCs w:val="30"/>
-        </w:rPr>
-        <w:t xml:space="preserve"> </w:t>
-      </w:r>
-      <w:proofErr w:type="spellStart"/>
-      <w:r>
-        <w:rPr>
-          <w:rFonts w:ascii="Times New Roman" w:hAnsi="Times New Roman" w:cs="Times New Roman"/>
-          <w:b/>
-          <w:bCs/>
-          <w:color w:val="auto"/>
-          <w:sz w:val="30"/>
-          <w:szCs w:val="30"/>
-        </w:rPr>
-        <w:t>gói</w:t>
-      </w:r>
-      <w:proofErr w:type="spellEnd"/>
-      <w:r>
-        <w:rPr>
-          <w:rFonts w:ascii="Times New Roman" w:hAnsi="Times New Roman" w:cs="Times New Roman"/>
-          <w:b/>
-          <w:bCs/>
-          <w:color w:val="auto"/>
-          <w:sz w:val="30"/>
-          <w:szCs w:val="30"/>
-        </w:rPr>
-        <w:t xml:space="preserve"> </w:t>
-      </w:r>
-      <w:proofErr w:type="spellStart"/>
-      <w:r>
-        <w:rPr>
-          <w:rFonts w:ascii="Times New Roman" w:hAnsi="Times New Roman" w:cs="Times New Roman"/>
-          <w:b/>
-          <w:bCs/>
-          <w:color w:val="auto"/>
-          <w:sz w:val="30"/>
-          <w:szCs w:val="30"/>
-        </w:rPr>
-        <w:t>và</w:t>
-      </w:r>
-      <w:proofErr w:type="spellEnd"/>
-      <w:r>
-        <w:rPr>
-          <w:rFonts w:ascii="Times New Roman" w:hAnsi="Times New Roman" w:cs="Times New Roman"/>
-          <w:b/>
-          <w:bCs/>
-          <w:color w:val="auto"/>
-          <w:sz w:val="30"/>
-          <w:szCs w:val="30"/>
-        </w:rPr>
-        <w:t xml:space="preserve"> </w:t>
-      </w:r>
-      <w:proofErr w:type="spellStart"/>
-      <w:r>
-        <w:rPr>
-          <w:rFonts w:ascii="Times New Roman" w:hAnsi="Times New Roman" w:cs="Times New Roman"/>
-          <w:b/>
-          <w:bCs/>
-          <w:color w:val="auto"/>
-          <w:sz w:val="30"/>
-          <w:szCs w:val="30"/>
-        </w:rPr>
-        <w:t>triển</w:t>
-      </w:r>
-      <w:proofErr w:type="spellEnd"/>
-      <w:r>
-        <w:rPr>
-          <w:rFonts w:ascii="Times New Roman" w:hAnsi="Times New Roman" w:cs="Times New Roman"/>
-          <w:b/>
-          <w:bCs/>
-          <w:color w:val="auto"/>
-          <w:sz w:val="30"/>
-          <w:szCs w:val="30"/>
-        </w:rPr>
-        <w:t xml:space="preserve"> </w:t>
-      </w:r>
-      <w:proofErr w:type="spellStart"/>
-      <w:r>
-        <w:rPr>
-          <w:rFonts w:ascii="Times New Roman" w:hAnsi="Times New Roman" w:cs="Times New Roman"/>
-          <w:b/>
-          <w:bCs/>
-          <w:color w:val="auto"/>
-          <w:sz w:val="30"/>
-          <w:szCs w:val="30"/>
-        </w:rPr>
-        <w:t>khai</w:t>
-      </w:r>
-      <w:proofErr w:type="spellEnd"/>
-      <w:r>
-        <w:rPr>
-          <w:rFonts w:ascii="Times New Roman" w:hAnsi="Times New Roman" w:cs="Times New Roman"/>
-          <w:b/>
-          <w:bCs/>
-          <w:color w:val="auto"/>
-          <w:sz w:val="30"/>
-          <w:szCs w:val="30"/>
-        </w:rPr>
-        <w:t xml:space="preserve"> </w:t>
-      </w:r>
-      <w:proofErr w:type="spellStart"/>
-      <w:r>
-        <w:rPr>
-          <w:rFonts w:ascii="Times New Roman" w:hAnsi="Times New Roman" w:cs="Times New Roman"/>
-          <w:b/>
-          <w:bCs/>
-          <w:color w:val="auto"/>
-          <w:sz w:val="30"/>
-          <w:szCs w:val="30"/>
-        </w:rPr>
-        <w:t>bằng</w:t>
-      </w:r>
-      <w:proofErr w:type="spellEnd"/>
-      <w:r>
-        <w:rPr>
-          <w:rFonts w:ascii="Times New Roman" w:hAnsi="Times New Roman" w:cs="Times New Roman"/>
-          <w:b/>
-          <w:bCs/>
-          <w:color w:val="auto"/>
-          <w:sz w:val="30"/>
-          <w:szCs w:val="30"/>
-        </w:rPr>
-        <w:t xml:space="preserve"> Docker</w:t>
+        <w:t>. Đóng gói và triển khai bằng Docker</w:t>
       </w:r>
     </w:p>
     <w:p>
@@ -2063,21 +938,8 @@
           <w:numId w:val="1"/>
         </w:numPr>
       </w:pPr>
-      <w:proofErr w:type="spellStart"/>
-      <w:r>
-        <w:t>Xây</w:t>
-      </w:r>
-      <w:proofErr w:type="spellEnd"/>
-      <w:r>
-        <w:t xml:space="preserve"> </w:t>
-      </w:r>
-      <w:proofErr w:type="spellStart"/>
-      <w:r>
-        <w:t>dựng</w:t>
-      </w:r>
-      <w:proofErr w:type="spellEnd"/>
-      <w:r>
-        <w:t xml:space="preserve"> Docker Image: </w:t>
+      <w:r>
+        <w:t xml:space="preserve">Xây dựng Docker Image: </w:t>
       </w:r>
       <w:r>
         <w:rPr>
@@ -2093,6 +955,9 @@
         <w:ind w:left="1800"/>
       </w:pPr>
       <w:r>
+        <w:rPr>
+          <w:noProof/>
+        </w:rPr>
         <w:lastRenderedPageBreak/>
         <w:drawing>
           <wp:inline distT="0" distB="0" distL="0" distR="0" wp14:anchorId="345D30A0" wp14:editId="6EBDFAF4">
@@ -2110,7 +975,7 @@
                     <pic:cNvPicPr/>
                   </pic:nvPicPr>
                   <pic:blipFill>
-                    <a:blip r:embed="rId15"/>
+                    <a:blip r:embed="rId16"/>
                     <a:stretch>
                       <a:fillRect/>
                     </a:stretch>
@@ -2143,13 +1008,8 @@
           <w:bCs/>
         </w:rPr>
       </w:pPr>
-      <w:proofErr w:type="spellStart"/>
-      <w:r>
-        <w:t>Chạy</w:t>
-      </w:r>
-      <w:proofErr w:type="spellEnd"/>
-      <w:r>
-        <w:t xml:space="preserve"> docker container: </w:t>
+      <w:r>
+        <w:t xml:space="preserve">Chạy docker container: </w:t>
       </w:r>
       <w:r>
         <w:rPr>
@@ -2165,6 +1025,9 @@
         <w:ind w:left="1800"/>
       </w:pPr>
       <w:r>
+        <w:rPr>
+          <w:noProof/>
+        </w:rPr>
         <w:drawing>
           <wp:inline distT="0" distB="0" distL="0" distR="0" wp14:anchorId="348B37E6" wp14:editId="09FDD644">
             <wp:extent cx="5943600" cy="3969385"/>
@@ -2181,7 +1044,7 @@
                     <pic:cNvPicPr/>
                   </pic:nvPicPr>
                   <pic:blipFill>
-                    <a:blip r:embed="rId16"/>
+                    <a:blip r:embed="rId17"/>
                     <a:stretch>
                       <a:fillRect/>
                     </a:stretch>
@@ -2210,54 +1073,16 @@
           <w:numId w:val="1"/>
         </w:numPr>
       </w:pPr>
-      <w:proofErr w:type="spellStart"/>
-      <w:r>
-        <w:t>Kiểm</w:t>
-      </w:r>
-      <w:proofErr w:type="spellEnd"/>
-      <w:r>
-        <w:t xml:space="preserve"> </w:t>
-      </w:r>
-      <w:proofErr w:type="spellStart"/>
-      <w:r>
-        <w:t>trả</w:t>
-      </w:r>
-      <w:proofErr w:type="spellEnd"/>
-      <w:r>
-        <w:t xml:space="preserve"> container </w:t>
-      </w:r>
-      <w:proofErr w:type="spellStart"/>
-      <w:r>
-        <w:t>hoạt</w:t>
-      </w:r>
-      <w:proofErr w:type="spellEnd"/>
-      <w:r>
-        <w:t xml:space="preserve"> </w:t>
-      </w:r>
-      <w:proofErr w:type="spellStart"/>
-      <w:r>
-        <w:t>động</w:t>
-      </w:r>
-      <w:proofErr w:type="spellEnd"/>
-      <w:r>
-        <w:t xml:space="preserve">: </w:t>
+      <w:r>
+        <w:t xml:space="preserve">Kiểm trả container hoạt động: </w:t>
       </w:r>
       <w:r>
         <w:rPr>
           <w:b/>
           <w:bCs/>
         </w:rPr>
-        <w:t xml:space="preserve">docker </w:t>
-      </w:r>
-      <w:proofErr w:type="spellStart"/>
-      <w:r>
-        <w:rPr>
-          <w:b/>
-          <w:bCs/>
-        </w:rPr>
-        <w:t>ps</w:t>
-      </w:r>
-      <w:proofErr w:type="spellEnd"/>
+        <w:t>docker ps</w:t>
+      </w:r>
     </w:p>
     <w:p>
       <w:pPr>
@@ -2265,6 +1090,9 @@
         <w:ind w:left="1800"/>
       </w:pPr>
       <w:r>
+        <w:rPr>
+          <w:noProof/>
+        </w:rPr>
         <w:drawing>
           <wp:inline distT="0" distB="0" distL="0" distR="0" wp14:anchorId="2CE8C3E6" wp14:editId="5B4599D0">
             <wp:extent cx="5943600" cy="1079500"/>
@@ -2281,7 +1109,7 @@
                     <pic:cNvPicPr/>
                   </pic:nvPicPr>
                   <pic:blipFill>
-                    <a:blip r:embed="rId17"/>
+                    <a:blip r:embed="rId18"/>
                     <a:stretch>
                       <a:fillRect/>
                     </a:stretch>
@@ -3136,7 +1964,6 @@
   <w:style w:type="character" w:default="1" w:styleId="DefaultParagraphFont">
     <w:name w:val="Default Paragraph Font"/>
     <w:uiPriority w:val="1"/>
-    <w:semiHidden/>
     <w:unhideWhenUsed/>
   </w:style>
   <w:style w:type="table" w:default="1" w:styleId="TableNormal">
@@ -3457,6 +2284,18 @@
     <w:rPr>
       <w:color w:val="0563C1" w:themeColor="hyperlink"/>
       <w:u w:val="single"/>
+    </w:rPr>
+  </w:style>
+  <w:style w:type="character" w:styleId="UnresolvedMention">
+    <w:name w:val="Unresolved Mention"/>
+    <w:basedOn w:val="DefaultParagraphFont"/>
+    <w:uiPriority w:val="99"/>
+    <w:semiHidden/>
+    <w:unhideWhenUsed/>
+    <w:rsid w:val="00C1162B"/>
+    <w:rPr>
+      <w:color w:val="605E5C"/>
+      <w:shd w:val="clear" w:color="auto" w:fill="E1DFDD"/>
     </w:rPr>
   </w:style>
 </w:styles>

</xml_diff>